<commit_message>
even more name fixes
</commit_message>
<xml_diff>
--- a/CoverPage.docx
+++ b/CoverPage.docx
@@ -90,155 +90,141 @@
           <w:bCs/>
         </w:rPr>
       </w:pPr>
+    </w:p>
+    <w:p>
+      <w:pPr>
+        <w:spacing w:line="480" w:lineRule="auto"/>
+        <w:jc w:val="center"/>
+        <w:rPr>
+          <w:rFonts w:ascii="Times New Roman" w:hAnsi="Times New Roman" w:cs="Times New Roman"/>
+          <w:b/>
+          <w:bCs/>
+        </w:rPr>
+      </w:pPr>
+      <w:r>
+        <w:rPr>
+          <w:rFonts w:ascii="Times New Roman" w:hAnsi="Times New Roman" w:cs="Times New Roman"/>
+          <w:b/>
+          <w:bCs/>
+        </w:rPr>
+        <w:t>The Odin Project</w:t>
+      </w:r>
+    </w:p>
+    <w:p>
+      <w:pPr>
+        <w:spacing w:line="480" w:lineRule="auto"/>
+        <w:jc w:val="center"/>
+        <w:rPr>
+          <w:rFonts w:ascii="Times New Roman" w:hAnsi="Times New Roman" w:cs="Times New Roman"/>
+          <w:bCs/>
+        </w:rPr>
+      </w:pPr>
+      <w:r>
+        <w:rPr>
+          <w:rFonts w:ascii="Times New Roman" w:hAnsi="Times New Roman" w:cs="Times New Roman"/>
+          <w:bCs/>
+        </w:rPr>
+        <w:t>Section 3, Team 3</w:t>
+      </w:r>
+    </w:p>
+    <w:p>
+      <w:pPr>
+        <w:spacing w:line="480" w:lineRule="auto"/>
+        <w:jc w:val="center"/>
+        <w:rPr>
+          <w:rFonts w:ascii="Times New Roman" w:hAnsi="Times New Roman" w:cs="Times New Roman"/>
+        </w:rPr>
+      </w:pPr>
+      <w:r>
+        <w:rPr>
+          <w:rFonts w:ascii="Times New Roman" w:hAnsi="Times New Roman" w:cs="Times New Roman"/>
+        </w:rPr>
+        <w:t>David Henning 0338</w:t>
+      </w:r>
+    </w:p>
+    <w:p>
+      <w:pPr>
+        <w:spacing w:line="480" w:lineRule="auto"/>
+        <w:jc w:val="center"/>
+        <w:rPr>
+          <w:rFonts w:ascii="Times New Roman" w:hAnsi="Times New Roman" w:cs="Times New Roman"/>
+        </w:rPr>
+      </w:pPr>
+      <w:proofErr w:type="spellStart"/>
+      <w:r>
+        <w:rPr>
+          <w:rFonts w:ascii="Times New Roman" w:hAnsi="Times New Roman" w:cs="Times New Roman"/>
+        </w:rPr>
+        <w:t>Ramyasri</w:t>
+      </w:r>
+      <w:proofErr w:type="spellEnd"/>
+      <w:r>
+        <w:rPr>
+          <w:rFonts w:ascii="Times New Roman" w:hAnsi="Times New Roman" w:cs="Times New Roman"/>
+        </w:rPr>
+        <w:t xml:space="preserve"> </w:t>
+      </w:r>
+      <w:proofErr w:type="spellStart"/>
+      <w:r>
+        <w:rPr>
+          <w:rFonts w:ascii="Times New Roman" w:hAnsi="Times New Roman" w:cs="Times New Roman"/>
+        </w:rPr>
+        <w:t>Singamsetty</w:t>
+      </w:r>
+      <w:proofErr w:type="spellEnd"/>
+      <w:r>
+        <w:rPr>
+          <w:rFonts w:ascii="Times New Roman" w:hAnsi="Times New Roman" w:cs="Times New Roman"/>
+        </w:rPr>
+        <w:t xml:space="preserve"> 4010</w:t>
+      </w:r>
+    </w:p>
+    <w:p>
+      <w:pPr>
+        <w:spacing w:line="480" w:lineRule="auto"/>
+        <w:jc w:val="center"/>
+        <w:rPr>
+          <w:rFonts w:ascii="Times New Roman" w:hAnsi="Times New Roman" w:cs="Times New Roman"/>
+        </w:rPr>
+      </w:pPr>
+      <w:r>
+        <w:rPr>
+          <w:rFonts w:ascii="Times New Roman" w:hAnsi="Times New Roman" w:cs="Times New Roman"/>
+        </w:rPr>
+        <w:t>Yusuf Amani 4727</w:t>
+      </w:r>
+    </w:p>
+    <w:p>
+      <w:pPr>
+        <w:spacing w:line="480" w:lineRule="auto"/>
+        <w:jc w:val="center"/>
+        <w:rPr>
+          <w:rFonts w:ascii="Times New Roman" w:hAnsi="Times New Roman" w:cs="Times New Roman"/>
+        </w:rPr>
+      </w:pPr>
+      <w:r>
+        <w:rPr>
+          <w:rFonts w:ascii="Times New Roman" w:hAnsi="Times New Roman" w:cs="Times New Roman"/>
+        </w:rPr>
+        <w:t>Joel Sanchez 5705</w:t>
+      </w:r>
+    </w:p>
+    <w:p>
+      <w:pPr>
+        <w:spacing w:line="480" w:lineRule="auto"/>
+        <w:jc w:val="center"/>
+        <w:rPr>
+          <w:rFonts w:ascii="Times New Roman" w:hAnsi="Times New Roman" w:cs="Times New Roman"/>
+        </w:rPr>
+      </w:pPr>
+      <w:r>
+        <w:rPr>
+          <w:rFonts w:ascii="Times New Roman" w:hAnsi="Times New Roman" w:cs="Times New Roman"/>
+        </w:rPr>
+        <w:t>Charles Foulk</w:t>
+      </w:r>
       <w:bookmarkStart w:id="0" w:name="_GoBack"/>
       <w:bookmarkEnd w:id="0"/>
-    </w:p>
-    <w:p>
-      <w:pPr>
-        <w:spacing w:line="480" w:lineRule="auto"/>
-        <w:jc w:val="center"/>
-        <w:rPr>
-          <w:rFonts w:ascii="Times New Roman" w:hAnsi="Times New Roman" w:cs="Times New Roman"/>
-          <w:b/>
-          <w:bCs/>
-        </w:rPr>
-      </w:pPr>
-      <w:r>
-        <w:rPr>
-          <w:rFonts w:ascii="Times New Roman" w:hAnsi="Times New Roman" w:cs="Times New Roman"/>
-          <w:b/>
-          <w:bCs/>
-        </w:rPr>
-        <w:t>The Odin Project</w:t>
-      </w:r>
-    </w:p>
-    <w:p>
-      <w:pPr>
-        <w:spacing w:line="480" w:lineRule="auto"/>
-        <w:jc w:val="center"/>
-        <w:rPr>
-          <w:rFonts w:ascii="Times New Roman" w:hAnsi="Times New Roman" w:cs="Times New Roman"/>
-          <w:bCs/>
-        </w:rPr>
-      </w:pPr>
-      <w:r>
-        <w:rPr>
-          <w:rFonts w:ascii="Times New Roman" w:hAnsi="Times New Roman" w:cs="Times New Roman"/>
-          <w:bCs/>
-        </w:rPr>
-        <w:t>Section 3, Team 3</w:t>
-      </w:r>
-    </w:p>
-    <w:p>
-      <w:pPr>
-        <w:spacing w:line="480" w:lineRule="auto"/>
-        <w:jc w:val="center"/>
-        <w:rPr>
-          <w:rFonts w:ascii="Times New Roman" w:hAnsi="Times New Roman" w:cs="Times New Roman"/>
-        </w:rPr>
-      </w:pPr>
-      <w:r>
-        <w:rPr>
-          <w:rFonts w:ascii="Times New Roman" w:hAnsi="Times New Roman" w:cs="Times New Roman"/>
-        </w:rPr>
-        <w:t>David Henning 0338</w:t>
-      </w:r>
-    </w:p>
-    <w:p>
-      <w:pPr>
-        <w:spacing w:line="480" w:lineRule="auto"/>
-        <w:jc w:val="center"/>
-        <w:rPr>
-          <w:rFonts w:ascii="Times New Roman" w:hAnsi="Times New Roman" w:cs="Times New Roman"/>
-        </w:rPr>
-      </w:pPr>
-      <w:proofErr w:type="spellStart"/>
-      <w:r>
-        <w:rPr>
-          <w:rFonts w:ascii="Times New Roman" w:hAnsi="Times New Roman" w:cs="Times New Roman"/>
-        </w:rPr>
-        <w:t>Ramyasri</w:t>
-      </w:r>
-      <w:proofErr w:type="spellEnd"/>
-      <w:r>
-        <w:rPr>
-          <w:rFonts w:ascii="Times New Roman" w:hAnsi="Times New Roman" w:cs="Times New Roman"/>
-        </w:rPr>
-        <w:t xml:space="preserve"> </w:t>
-      </w:r>
-      <w:proofErr w:type="spellStart"/>
-      <w:r>
-        <w:rPr>
-          <w:rFonts w:ascii="Times New Roman" w:hAnsi="Times New Roman" w:cs="Times New Roman"/>
-        </w:rPr>
-        <w:t>Singamsetty</w:t>
-      </w:r>
-      <w:proofErr w:type="spellEnd"/>
-      <w:r>
-        <w:rPr>
-          <w:rFonts w:ascii="Times New Roman" w:hAnsi="Times New Roman" w:cs="Times New Roman"/>
-        </w:rPr>
-        <w:t xml:space="preserve"> 4010</w:t>
-      </w:r>
-    </w:p>
-    <w:p>
-      <w:pPr>
-        <w:spacing w:line="480" w:lineRule="auto"/>
-        <w:jc w:val="center"/>
-        <w:rPr>
-          <w:rFonts w:ascii="Times New Roman" w:hAnsi="Times New Roman" w:cs="Times New Roman"/>
-        </w:rPr>
-      </w:pPr>
-      <w:r>
-        <w:rPr>
-          <w:rFonts w:ascii="Times New Roman" w:hAnsi="Times New Roman" w:cs="Times New Roman"/>
-        </w:rPr>
-        <w:t>Yusuf Amani 4727</w:t>
-      </w:r>
-    </w:p>
-    <w:p>
-      <w:pPr>
-        <w:spacing w:line="480" w:lineRule="auto"/>
-        <w:jc w:val="center"/>
-        <w:rPr>
-          <w:rFonts w:ascii="Times New Roman" w:hAnsi="Times New Roman" w:cs="Times New Roman"/>
-        </w:rPr>
-      </w:pPr>
-      <w:r>
-        <w:rPr>
-          <w:rFonts w:ascii="Times New Roman" w:hAnsi="Times New Roman" w:cs="Times New Roman"/>
-        </w:rPr>
-        <w:t xml:space="preserve">Joel Sanchez </w:t>
-      </w:r>
-      <w:r>
-        <w:rPr>
-          <w:rFonts w:ascii="Times New Roman" w:hAnsi="Times New Roman" w:cs="Times New Roman"/>
-        </w:rPr>
-        <w:t>5705</w:t>
-      </w:r>
-    </w:p>
-    <w:p>
-      <w:pPr>
-        <w:spacing w:line="480" w:lineRule="auto"/>
-        <w:jc w:val="center"/>
-        <w:rPr>
-          <w:rFonts w:ascii="Times New Roman" w:hAnsi="Times New Roman" w:cs="Times New Roman"/>
-        </w:rPr>
-      </w:pPr>
-      <w:r>
-        <w:rPr>
-          <w:rFonts w:ascii="Times New Roman" w:hAnsi="Times New Roman" w:cs="Times New Roman"/>
-        </w:rPr>
-        <w:t xml:space="preserve">Charles </w:t>
-      </w:r>
-      <w:proofErr w:type="spellStart"/>
-      <w:r>
-        <w:rPr>
-          <w:rFonts w:ascii="Times New Roman" w:hAnsi="Times New Roman" w:cs="Times New Roman"/>
-        </w:rPr>
-        <w:t>Foulke</w:t>
-      </w:r>
-      <w:proofErr w:type="spellEnd"/>
       <w:r>
         <w:rPr>
           <w:rFonts w:ascii="Times New Roman" w:hAnsi="Times New Roman" w:cs="Times New Roman"/>

</xml_diff>